<commit_message>
Updated version of abstract
Changed tense of words, altered phrasing, and changed some language
</commit_message>
<xml_diff>
--- a/documents/abstracts/Williams_Abstract_URS_2017.docx
+++ b/documents/abstracts/Williams_Abstract_URS_2017.docx
@@ -116,7 +116,55 @@
           <w:color w:val="000000"/>
           <w:lang w:eastAsia="en-US"/>
         </w:rPr>
-        <w:t>, baker’s yeast, to the environmental stress of cold shock, using DNA microarrays for the wild type strain and strains deleted for a particular regulatory transcription factor. Gene regulatory networks (GRNs) consist of transcription factors (TF), genes, and the regulatory connections between them that control the resulting mRNA and protein expression levels. We use mathematical modeling to determine the dynamics of the GRN controlling the cold shock response to determine the relative influence of each transcription factor in the network. A family of GRNs has been derived from the YEASTRACT TF database with approximately 15 genes and 30 edges. To determine which of these models best explains the observed response to cold shock, we will compare t</w:t>
+        <w:t>, baker’s yeast, to the environmental stress of cold shock, using DNA microarrays for the wild type strain and strains deleted for a particular regulatory transcription factor. Gene regulatory networks (GRNs) consist of transcription factors (TF), genes, and the regulatory connections between them that control the resulting mRNA and protein expression levels. We use</w:t>
+      </w:r>
+      <w:r>
+        <w:rPr>
+          <w:rFonts w:cs="Arial"/>
+          <w:color w:val="000000"/>
+          <w:lang w:eastAsia="en-US"/>
+        </w:rPr>
+        <w:t>d</w:t>
+      </w:r>
+      <w:r>
+        <w:rPr>
+          <w:rFonts w:cs="Arial"/>
+          <w:color w:val="000000"/>
+          <w:lang w:eastAsia="en-US"/>
+        </w:rPr>
+        <w:t xml:space="preserve"> mathematical modeling to determine the dynamics of the GRN controlling the cold shock response to determine the relative influence of each transcription factor in the network. A family of GRNs </w:t>
+      </w:r>
+      <w:r>
+        <w:rPr>
+          <w:rFonts w:cs="Arial"/>
+          <w:color w:val="000000"/>
+          <w:lang w:eastAsia="en-US"/>
+        </w:rPr>
+        <w:t xml:space="preserve">was </w:t>
+      </w:r>
+      <w:r>
+        <w:rPr>
+          <w:rFonts w:cs="Arial"/>
+          <w:color w:val="000000"/>
+          <w:lang w:eastAsia="en-US"/>
+        </w:rPr>
+        <w:t>derived from the YEASTRACT TF database with approximately 15 genes and 30 edges. To determine which of these models best explains the observed response to cold shock, we compare</w:t>
+      </w:r>
+      <w:r>
+        <w:rPr>
+          <w:rFonts w:cs="Arial"/>
+          <w:color w:val="000000"/>
+          <w:lang w:eastAsia="en-US"/>
+        </w:rPr>
+        <w:t>d</w:t>
+      </w:r>
+      <w:r>
+        <w:rPr>
+          <w:rFonts w:cs="Arial"/>
+          <w:color w:val="000000"/>
+          <w:lang w:eastAsia="en-US"/>
+        </w:rPr>
+        <w:t xml:space="preserve"> t</w:t>
       </w:r>
       <w:r>
         <w:rPr>
@@ -158,15 +206,39 @@
           <w:color w:val="000000"/>
           <w:lang w:eastAsia="en-US"/>
         </w:rPr>
-        <w:t xml:space="preserve"> a large collection of random networks will be generated via an R script</w:t>
-      </w:r>
-      <w:r>
-        <w:rPr>
-          <w:rFonts w:cs="Arial"/>
-          <w:color w:val="000000"/>
-          <w:lang w:eastAsia="en-US"/>
-        </w:rPr>
-        <w:t>. Compariso</w:t>
+        <w:t xml:space="preserve"> </w:t>
+      </w:r>
+      <w:r>
+        <w:rPr>
+          <w:rFonts w:cs="Arial"/>
+          <w:color w:val="000000"/>
+          <w:lang w:eastAsia="en-US"/>
+        </w:rPr>
+        <w:t>a large collection of random networks was</w:t>
+      </w:r>
+      <w:r>
+        <w:rPr>
+          <w:rFonts w:cs="Arial"/>
+          <w:color w:val="000000"/>
+          <w:lang w:eastAsia="en-US"/>
+        </w:rPr>
+        <w:t xml:space="preserve"> generated</w:t>
+      </w:r>
+      <w:r>
+        <w:rPr>
+          <w:rFonts w:cs="Arial"/>
+          <w:color w:val="000000"/>
+          <w:lang w:eastAsia="en-US"/>
+        </w:rPr>
+        <w:t>. Comparisons made between the random networks and the DB-derived network</w:t>
+      </w:r>
+      <w:r>
+        <w:rPr>
+          <w:rFonts w:cs="Arial"/>
+          <w:color w:val="000000"/>
+          <w:lang w:eastAsia="en-US"/>
+        </w:rPr>
+        <w:t xml:space="preserve"> consistently saw better modeling of the DB-der</w:t>
       </w:r>
       <w:bookmarkStart w:id="0" w:name="_GoBack"/>
       <w:bookmarkEnd w:id="0"/>
@@ -176,7 +248,111 @@
           <w:color w:val="000000"/>
           <w:lang w:eastAsia="en-US"/>
         </w:rPr>
-        <w:t>ns will be made between the random networks and the DB-derived network. We predict that we will see a significant difference between the random network and the DB-derived network. We will analyze the network to determine which features better predict yeast cell behavior. This in turn will validate our predictions as to the relative influence of each transcription factor that can be tested in the lab.</w:t>
+        <w:t>ived network</w:t>
+      </w:r>
+      <w:r>
+        <w:rPr>
+          <w:rFonts w:cs="Arial"/>
+          <w:color w:val="000000"/>
+          <w:lang w:eastAsia="en-US"/>
+        </w:rPr>
+        <w:t xml:space="preserve">. </w:t>
+      </w:r>
+      <w:r>
+        <w:rPr>
+          <w:rFonts w:cs="Arial"/>
+          <w:color w:val="000000"/>
+          <w:lang w:eastAsia="en-US"/>
+        </w:rPr>
+        <w:t>Through analysis, we</w:t>
+      </w:r>
+      <w:r>
+        <w:rPr>
+          <w:rFonts w:cs="Arial"/>
+          <w:color w:val="000000"/>
+          <w:lang w:eastAsia="en-US"/>
+        </w:rPr>
+        <w:t xml:space="preserve"> determine</w:t>
+      </w:r>
+      <w:r>
+        <w:rPr>
+          <w:rFonts w:cs="Arial"/>
+          <w:color w:val="000000"/>
+          <w:lang w:eastAsia="en-US"/>
+        </w:rPr>
+        <w:t>d</w:t>
+      </w:r>
+      <w:r>
+        <w:rPr>
+          <w:rFonts w:cs="Arial"/>
+          <w:color w:val="000000"/>
+          <w:lang w:eastAsia="en-US"/>
+        </w:rPr>
+        <w:t xml:space="preserve"> </w:t>
+      </w:r>
+      <w:r>
+        <w:rPr>
+          <w:rFonts w:cs="Arial"/>
+          <w:color w:val="000000"/>
+          <w:lang w:eastAsia="en-US"/>
+        </w:rPr>
+        <w:t>key</w:t>
+      </w:r>
+      <w:r>
+        <w:rPr>
+          <w:rFonts w:cs="Arial"/>
+          <w:color w:val="000000"/>
+          <w:lang w:eastAsia="en-US"/>
+        </w:rPr>
+        <w:t xml:space="preserve"> features </w:t>
+      </w:r>
+      <w:r>
+        <w:rPr>
+          <w:rFonts w:cs="Arial"/>
+          <w:color w:val="000000"/>
+          <w:lang w:eastAsia="en-US"/>
+        </w:rPr>
+        <w:t>of the DB-derived network that better</w:t>
+      </w:r>
+      <w:r>
+        <w:rPr>
+          <w:rFonts w:cs="Arial"/>
+          <w:color w:val="000000"/>
+          <w:lang w:eastAsia="en-US"/>
+        </w:rPr>
+        <w:t xml:space="preserve"> predic</w:t>
+      </w:r>
+      <w:r>
+        <w:rPr>
+          <w:rFonts w:cs="Arial"/>
+          <w:color w:val="000000"/>
+          <w:lang w:eastAsia="en-US"/>
+        </w:rPr>
+        <w:t>ted</w:t>
+      </w:r>
+      <w:r>
+        <w:rPr>
+          <w:rFonts w:cs="Arial"/>
+          <w:color w:val="000000"/>
+          <w:lang w:eastAsia="en-US"/>
+        </w:rPr>
+        <w:t xml:space="preserve"> yeast cell behavior. This in turn validate</w:t>
+      </w:r>
+      <w:r>
+        <w:rPr>
+          <w:rFonts w:cs="Arial"/>
+          <w:color w:val="000000"/>
+          <w:lang w:eastAsia="en-US"/>
+        </w:rPr>
+        <w:t>d</w:t>
+      </w:r>
+      <w:r>
+        <w:rPr>
+          <w:rFonts w:cs="Arial"/>
+          <w:color w:val="000000"/>
+          <w:lang w:eastAsia="en-US"/>
+        </w:rPr>
+        <w:t xml:space="preserve"> our predictions as to the relative influence of each transcription factor that can be tested in the lab.</w:t>
       </w:r>
     </w:p>
     <w:p/>

</xml_diff>